<commit_message>
Updated TBD parts in read me file
</commit_message>
<xml_diff>
--- a/Readme.docx
+++ b/Readme.docx
@@ -156,10 +156,7 @@
         <w:t>.</w:t>
       </w:r>
       <w:r>
-        <w:t xml:space="preserve"> These details are generated out of </w:t>
-      </w:r>
-      <w:r>
-        <w:t>'</w:t>
+        <w:t xml:space="preserve"> These details are generated out of '</w:t>
       </w:r>
       <w:proofErr w:type="spellStart"/>
       <w:r>
@@ -167,13 +164,7 @@
       </w:r>
       <w:proofErr w:type="spellEnd"/>
       <w:r>
-        <w:t>'</w:t>
-      </w:r>
-      <w:r>
-        <w:t xml:space="preserve"> </w:t>
-      </w:r>
-      <w:r>
-        <w:t>and '</w:t>
+        <w:t>' and '</w:t>
       </w:r>
       <w:proofErr w:type="spellStart"/>
       <w:r>
@@ -405,10 +396,7 @@
         <w:t xml:space="preserve">: </w:t>
       </w:r>
       <w:r>
-        <w:t>70.69%</w:t>
-      </w:r>
-      <w:r>
-        <w:t>%</w:t>
+        <w:t>70.69%%</w:t>
       </w:r>
     </w:p>
     <w:p>
@@ -473,13 +461,7 @@
         <w:jc w:val="both"/>
       </w:pPr>
       <w:r>
-        <w:t xml:space="preserve">C = </w:t>
-      </w:r>
-      <w:r>
-        <w:t>0.</w:t>
-      </w:r>
-      <w:r>
-        <w:t xml:space="preserve">1, degree = 10: </w:t>
+        <w:t xml:space="preserve">C = 0.1, degree = 10: </w:t>
       </w:r>
       <w:r>
         <w:t>72.37%</w:t>
@@ -576,13 +558,7 @@
         <w:jc w:val="both"/>
       </w:pPr>
       <w:r>
-        <w:t>C = 1</w:t>
-      </w:r>
-      <w:r>
-        <w:t>00000</w:t>
-      </w:r>
-      <w:r>
-        <w:t>, gamma = 1/</w:t>
+        <w:t>C = 100000, gamma = 1/</w:t>
       </w:r>
       <w:proofErr w:type="spellStart"/>
       <w:r>
@@ -590,46 +566,66 @@
       </w:r>
       <w:proofErr w:type="spellEnd"/>
       <w:r>
+        <w:t xml:space="preserve"> (default value)</w:t>
+      </w:r>
+      <w:r>
+        <w:t xml:space="preserve"> = 73.69%</w:t>
+      </w:r>
+    </w:p>
+    <w:p>
+      <w:pPr>
+        <w:bidi w:val="0"/>
+        <w:spacing w:after="0"/>
+        <w:jc w:val="both"/>
+      </w:pPr>
+    </w:p>
+    <w:p>
+      <w:pPr>
+        <w:bidi w:val="0"/>
+        <w:spacing w:after="0"/>
+        <w:jc w:val="both"/>
+      </w:pPr>
+    </w:p>
+    <w:p>
+      <w:pPr>
+        <w:bidi w:val="0"/>
+        <w:spacing w:after="0"/>
+        <w:jc w:val="both"/>
+        <w:rPr>
+          <w:u w:val="single"/>
+        </w:rPr>
+      </w:pPr>
+      <w:r>
+        <w:rPr>
+          <w:u w:val="single"/>
+        </w:rPr>
+        <w:t xml:space="preserve">Alternative 2 </w:t>
+      </w:r>
+      <w:r>
+        <w:rPr>
+          <w:u w:val="single"/>
+        </w:rPr>
+        <w:t>–</w:t>
+      </w:r>
+      <w:r>
+        <w:rPr>
+          <w:u w:val="single"/>
+        </w:rPr>
         <w:t xml:space="preserve"> </w:t>
       </w:r>
-      <w:r>
-        <w:t>(default value)</w:t>
-      </w:r>
-      <w:r>
-        <w:t xml:space="preserve"> = </w:t>
-      </w:r>
-      <w:r>
-        <w:t>73.69%</w:t>
-      </w:r>
-    </w:p>
-    <w:p>
-      <w:pPr>
-        <w:bidi w:val="0"/>
-        <w:spacing w:after="0"/>
-        <w:jc w:val="both"/>
-      </w:pPr>
-    </w:p>
-    <w:p>
-      <w:pPr>
-        <w:bidi w:val="0"/>
-        <w:spacing w:after="0"/>
-        <w:jc w:val="both"/>
-      </w:pPr>
-    </w:p>
-    <w:p>
-      <w:pPr>
-        <w:bidi w:val="0"/>
-        <w:spacing w:after="0"/>
-        <w:jc w:val="both"/>
-        <w:rPr>
-          <w:u w:val="single"/>
-        </w:rPr>
-      </w:pPr>
-      <w:r>
-        <w:rPr>
-          <w:u w:val="single"/>
-        </w:rPr>
-        <w:t xml:space="preserve">Alternative 2 </w:t>
+      <w:proofErr w:type="spellStart"/>
+      <w:r>
+        <w:rPr>
+          <w:u w:val="single"/>
+        </w:rPr>
+        <w:t>Adaboost</w:t>
+      </w:r>
+      <w:proofErr w:type="spellEnd"/>
+      <w:r>
+        <w:rPr>
+          <w:u w:val="single"/>
+        </w:rPr>
+        <w:t xml:space="preserve"> </w:t>
       </w:r>
       <w:r>
         <w:rPr>
@@ -643,20 +639,6 @@
         </w:rPr>
         <w:t xml:space="preserve"> </w:t>
       </w:r>
-      <w:proofErr w:type="spellStart"/>
-      <w:r>
-        <w:rPr>
-          <w:u w:val="single"/>
-        </w:rPr>
-        <w:t>Adaboost</w:t>
-      </w:r>
-      <w:proofErr w:type="spellEnd"/>
-      <w:r>
-        <w:rPr>
-          <w:u w:val="single"/>
-        </w:rPr>
-        <w:t xml:space="preserve"> - </w:t>
-      </w:r>
       <w:r>
         <w:rPr>
           <w:highlight w:val="red"/>
@@ -664,6 +646,82 @@
         </w:rPr>
         <w:t>TBD</w:t>
       </w:r>
+    </w:p>
+    <w:p>
+      <w:pPr>
+        <w:bidi w:val="0"/>
+        <w:spacing w:after="0"/>
+        <w:jc w:val="both"/>
+        <w:rPr>
+          <w:u w:val="single"/>
+        </w:rPr>
+      </w:pPr>
+    </w:p>
+    <w:p>
+      <w:pPr>
+        <w:bidi w:val="0"/>
+        <w:spacing w:after="0"/>
+        <w:jc w:val="both"/>
+      </w:pPr>
+      <w:r>
+        <w:rPr>
+          <w:u w:val="single"/>
+        </w:rPr>
+        <w:t>"Alternative" 3 – Random classifier</w:t>
+      </w:r>
+      <w:r>
+        <w:rPr>
+          <w:u w:val="single"/>
+        </w:rPr>
+        <w:t xml:space="preserve">- </w:t>
+      </w:r>
+      <w:bookmarkStart w:id="0" w:name="_GoBack"/>
+      <w:bookmarkEnd w:id="0"/>
+      <w:r>
+        <w:rPr>
+          <w:highlight w:val="red"/>
+          <w:u w:val="single"/>
+        </w:rPr>
+        <w:t>TBD</w:t>
+      </w:r>
+      <w:r>
+        <w:rPr>
+          <w:highlight w:val="red"/>
+          <w:u w:val="single"/>
+        </w:rPr>
+        <w:t xml:space="preserve"> – talk as well about always 0</w:t>
+      </w:r>
+      <w:proofErr w:type="gramStart"/>
+      <w:r>
+        <w:rPr>
+          <w:highlight w:val="red"/>
+          <w:u w:val="single"/>
+        </w:rPr>
+        <w:t>,1,2</w:t>
+      </w:r>
+      <w:proofErr w:type="gramEnd"/>
+      <w:r>
+        <w:rPr>
+          <w:highlight w:val="red"/>
+          <w:u w:val="single"/>
+        </w:rPr>
+        <w:t xml:space="preserve"> classifiers</w:t>
+      </w:r>
+    </w:p>
+    <w:p>
+      <w:pPr>
+        <w:bidi w:val="0"/>
+        <w:spacing w:after="0"/>
+        <w:jc w:val="both"/>
+      </w:pPr>
+      <w:r>
+        <w:t xml:space="preserve">This was used main to get a sense of how good / bad are </w:t>
+      </w:r>
+      <w:proofErr w:type="gramStart"/>
+      <w:r>
+        <w:t>we.</w:t>
+      </w:r>
+      <w:proofErr w:type="gramEnd"/>
     </w:p>
     <w:p>
       <w:pPr>
@@ -816,12 +874,9 @@
               <w:bidi w:val="0"/>
               <w:jc w:val="both"/>
               <w:rPr>
-                <w:rFonts w:hint="cs"/>
                 <w:rtl/>
               </w:rPr>
             </w:pPr>
-            <w:bookmarkStart w:id="0" w:name="_GoBack"/>
-            <w:bookmarkEnd w:id="0"/>
           </w:p>
         </w:tc>
         <w:tc>

</xml_diff>